<commit_message>
Logging and Project setup file updated
</commit_message>
<xml_diff>
--- a/PROJECT SETUP.docx
+++ b/PROJECT SETUP.docx
@@ -37,49 +37,68 @@
           <w:sz w:val="19"/>
           <w:szCs w:val="24"/>
           <w:highlight w:val="white"/>
-          <w:lang w:val="en-US"/>
-        </w:rPr>
-      </w:pPr>
-    </w:p>
-    <w:p>
-      <w:pPr>
-        <w:spacing w:beforeLines="0" w:afterLines="0"/>
-        <w:jc w:val="left"/>
-        <w:rPr>
-          <w:rFonts w:hint="default" w:ascii="Cascadia Mono" w:hAnsi="Cascadia Mono" w:eastAsia="Cascadia Mono"/>
-          <w:color w:val="000000"/>
-          <w:sz w:val="19"/>
-          <w:szCs w:val="24"/>
-          <w:highlight w:val="white"/>
+        </w:rPr>
+      </w:pPr>
+    </w:p>
+    <w:p>
+      <w:pPr>
+        <w:spacing w:beforeLines="0" w:afterLines="0"/>
+        <w:jc w:val="left"/>
+        <w:rPr>
+          <w:rFonts w:hint="default" w:ascii="Cascadia Mono" w:hAnsi="Cascadia Mono" w:eastAsia="Cascadia Mono"/>
+          <w:color w:val="000000"/>
+          <w:sz w:val="19"/>
+          <w:szCs w:val="24"/>
+          <w:highlight w:val="white"/>
+          <w:lang w:val="en-US"/>
         </w:rPr>
       </w:pPr>
       <w:r>
         <w:rPr>
           <w:rFonts w:hint="default" w:ascii="Cascadia Mono" w:hAnsi="Cascadia Mono" w:eastAsia="Cascadia Mono"/>
           <w:b/>
-          <w:color w:val="000000"/>
-          <w:sz w:val="19"/>
-          <w:szCs w:val="24"/>
-          <w:highlight w:val="white"/>
-        </w:rPr>
-        <w:t>*************Swagger URL************</w:t>
-      </w:r>
-    </w:p>
-    <w:p>
-      <w:pPr>
-        <w:spacing w:beforeLines="0" w:afterLines="0"/>
-        <w:jc w:val="left"/>
-        <w:rPr>
-          <w:rFonts w:hint="default" w:ascii="Cascadia Mono" w:hAnsi="Cascadia Mono" w:eastAsia="Cascadia Mono"/>
-          <w:color w:val="000000"/>
-          <w:sz w:val="19"/>
-          <w:szCs w:val="24"/>
-          <w:highlight w:val="white"/>
-        </w:rPr>
-      </w:pPr>
-      <w:r>
-        <w:rPr>
-          <w:rFonts w:hint="default" w:ascii="Cascadia Mono" w:hAnsi="Cascadia Mono" w:eastAsia="Cascadia Mono"/>
+          <w:bCs/>
+          <w:color w:val="000000"/>
+          <w:sz w:val="19"/>
+          <w:szCs w:val="24"/>
+          <w:highlight w:val="white"/>
+          <w:lang w:val="en-US"/>
+        </w:rPr>
+        <w:t>Important URLs</w:t>
+      </w:r>
+    </w:p>
+    <w:p>
+      <w:pPr>
+        <w:spacing w:beforeLines="0" w:afterLines="0"/>
+        <w:jc w:val="left"/>
+        <w:rPr>
+          <w:rFonts w:hint="default" w:ascii="Cascadia Mono" w:hAnsi="Cascadia Mono" w:eastAsia="Cascadia Mono"/>
+          <w:b/>
+          <w:bCs/>
+          <w:color w:val="000000"/>
+          <w:sz w:val="19"/>
+          <w:szCs w:val="24"/>
+          <w:highlight w:val="white"/>
+        </w:rPr>
+      </w:pPr>
+      <w:r>
+        <w:rPr>
+          <w:rFonts w:hint="default" w:ascii="Cascadia Mono" w:hAnsi="Cascadia Mono" w:eastAsia="Cascadia Mono"/>
+          <w:b/>
+          <w:bCs/>
+          <w:color w:val="000000"/>
+          <w:sz w:val="19"/>
+          <w:szCs w:val="24"/>
+          <w:highlight w:val="white"/>
+          <w:lang w:val="en-US"/>
+        </w:rPr>
+        <w:t xml:space="preserve">- </w:t>
+      </w:r>
+      <w:r>
+        <w:rPr>
+          <w:rFonts w:hint="default" w:ascii="Cascadia Mono" w:hAnsi="Cascadia Mono" w:eastAsia="Cascadia Mono"/>
+          <w:b/>
+          <w:bCs/>
           <w:color w:val="000000"/>
           <w:sz w:val="19"/>
           <w:szCs w:val="24"/>
@@ -94,10 +113,107 @@
         <w:jc w:val="left"/>
         <w:rPr>
           <w:rFonts w:hint="default" w:ascii="Cascadia Mono" w:hAnsi="Cascadia Mono" w:eastAsia="Cascadia Mono"/>
-          <w:color w:val="000000"/>
-          <w:sz w:val="19"/>
-          <w:szCs w:val="24"/>
-          <w:highlight w:val="white"/>
+          <w:b/>
+          <w:bCs/>
+          <w:color w:val="000000"/>
+          <w:sz w:val="19"/>
+          <w:szCs w:val="24"/>
+          <w:highlight w:val="white"/>
+          <w:lang w:val="en-US"/>
+        </w:rPr>
+      </w:pPr>
+      <w:r>
+        <w:rPr>
+          <w:rFonts w:hint="default" w:ascii="Cascadia Mono" w:hAnsi="Cascadia Mono" w:eastAsia="Cascadia Mono"/>
+          <w:b/>
+          <w:bCs/>
+          <w:color w:val="000000"/>
+          <w:sz w:val="19"/>
+          <w:szCs w:val="24"/>
+          <w:highlight w:val="white"/>
+          <w:lang w:val="en-US"/>
+        </w:rPr>
+        <w:t xml:space="preserve">- </w:t>
+      </w:r>
+      <w:r>
+        <w:rPr>
+          <w:rFonts w:hint="default" w:ascii="Cascadia Mono" w:hAnsi="Cascadia Mono" w:eastAsia="Cascadia Mono"/>
+          <w:b/>
+          <w:bCs/>
+          <w:color w:val="000000"/>
+          <w:sz w:val="19"/>
+          <w:szCs w:val="24"/>
+          <w:highlight w:val="white"/>
+          <w:lang w:val="en-US"/>
+        </w:rPr>
+        <w:fldChar w:fldCharType="begin"/>
+      </w:r>
+      <w:r>
+        <w:rPr>
+          <w:rFonts w:hint="default" w:ascii="Cascadia Mono" w:hAnsi="Cascadia Mono" w:eastAsia="Cascadia Mono"/>
+          <w:b/>
+          <w:bCs/>
+          <w:color w:val="000000"/>
+          <w:sz w:val="19"/>
+          <w:szCs w:val="24"/>
+          <w:highlight w:val="white"/>
+          <w:lang w:val="en-US"/>
+        </w:rPr>
+        <w:instrText xml:space="preserve"> HYPERLINK "https://github.com/UttamSuthar/AdFormCurrencyConversion/tree/master" </w:instrText>
+      </w:r>
+      <w:r>
+        <w:rPr>
+          <w:rFonts w:hint="default" w:ascii="Cascadia Mono" w:hAnsi="Cascadia Mono" w:eastAsia="Cascadia Mono"/>
+          <w:b/>
+          <w:bCs/>
+          <w:color w:val="000000"/>
+          <w:sz w:val="19"/>
+          <w:szCs w:val="24"/>
+          <w:highlight w:val="white"/>
+          <w:lang w:val="en-US"/>
+        </w:rPr>
+        <w:fldChar w:fldCharType="separate"/>
+      </w:r>
+      <w:r>
+        <w:rPr>
+          <w:rStyle w:val="4"/>
+          <w:rFonts w:hint="default" w:ascii="Cascadia Mono" w:hAnsi="Cascadia Mono" w:eastAsia="Cascadia Mono"/>
+          <w:b/>
+          <w:bCs/>
+          <w:sz w:val="19"/>
+          <w:szCs w:val="24"/>
+          <w:highlight w:val="white"/>
+          <w:lang w:val="en-US"/>
+        </w:rPr>
+        <w:t>https://github.com/UttamSuthar/AdFormCurrencyConversion/tree/master</w:t>
+      </w:r>
+      <w:r>
+        <w:rPr>
+          <w:rFonts w:hint="default" w:ascii="Cascadia Mono" w:hAnsi="Cascadia Mono" w:eastAsia="Cascadia Mono"/>
+          <w:b/>
+          <w:bCs/>
+          <w:color w:val="000000"/>
+          <w:sz w:val="19"/>
+          <w:szCs w:val="24"/>
+          <w:highlight w:val="white"/>
+          <w:lang w:val="en-US"/>
+        </w:rPr>
+        <w:fldChar w:fldCharType="end"/>
+      </w:r>
+    </w:p>
+    <w:p>
+      <w:pPr>
+        <w:spacing w:beforeLines="0" w:afterLines="0"/>
+        <w:jc w:val="left"/>
+        <w:rPr>
+          <w:rFonts w:hint="default" w:ascii="Cascadia Mono" w:hAnsi="Cascadia Mono" w:eastAsia="Cascadia Mono"/>
+          <w:b/>
+          <w:bCs/>
+          <w:color w:val="000000"/>
+          <w:sz w:val="19"/>
+          <w:szCs w:val="24"/>
+          <w:highlight w:val="white"/>
+          <w:lang w:val="en-US"/>
         </w:rPr>
       </w:pPr>
     </w:p>
@@ -253,8 +369,10 @@
           <w:szCs w:val="24"/>
           <w:highlight w:val="white"/>
         </w:rPr>
-        <w:t>Execute the SQL script to create the necessary tables (ExchangeRates, CurrencyConversionHistories, etc.) and seed initial data.</w:t>
-      </w:r>
+        <w:t>Execute the SQL script to create the necessary tables (ExchangeRates, CurrencyConversionHistories, etc.)</w:t>
+      </w:r>
+      <w:bookmarkStart w:id="0" w:name="_GoBack"/>
+      <w:bookmarkEnd w:id="0"/>
     </w:p>
     <w:p>
       <w:pPr>
@@ -1114,57 +1232,17 @@
           <w:numId w:val="0"/>
         </w:numPr>
         <w:spacing w:beforeLines="0" w:afterLines="0"/>
-        <w:ind w:leftChars="0"/>
-        <w:jc w:val="left"/>
-        <w:rPr>
-          <w:rFonts w:hint="default" w:ascii="Cascadia Mono" w:hAnsi="Cascadia Mono" w:eastAsia="Cascadia Mono"/>
-          <w:color w:val="000000"/>
-          <w:sz w:val="19"/>
-          <w:szCs w:val="24"/>
-          <w:highlight w:val="white"/>
-          <w:lang w:val="en-US"/>
-        </w:rPr>
-      </w:pPr>
-      <w:r>
-        <w:rPr>
-          <w:rFonts w:hint="default" w:ascii="Cascadia Mono" w:hAnsi="Cascadia Mono" w:eastAsia="Cascadia Mono"/>
-          <w:color w:val="000000"/>
-          <w:sz w:val="19"/>
-          <w:szCs w:val="24"/>
-          <w:highlight w:val="white"/>
-          <w:lang w:val="en-US"/>
-        </w:rPr>
-        <w:tab/>
-      </w:r>
-    </w:p>
-    <w:p>
-      <w:pPr>
-        <w:numPr>
-          <w:numId w:val="0"/>
-        </w:numPr>
-        <w:spacing w:beforeLines="0" w:afterLines="0"/>
-        <w:ind w:leftChars="0"/>
-        <w:jc w:val="left"/>
-        <w:rPr>
-          <w:rFonts w:hint="default" w:ascii="Cascadia Mono" w:hAnsi="Cascadia Mono" w:eastAsia="Cascadia Mono"/>
-          <w:color w:val="000000"/>
-          <w:sz w:val="19"/>
-          <w:szCs w:val="24"/>
-          <w:highlight w:val="white"/>
-          <w:lang w:val="en-US"/>
-        </w:rPr>
-      </w:pPr>
-      <w:r>
-        <w:rPr>
-          <w:rFonts w:hint="default" w:ascii="Cascadia Mono" w:hAnsi="Cascadia Mono" w:eastAsia="Cascadia Mono"/>
-          <w:color w:val="000000"/>
-          <w:sz w:val="19"/>
-          <w:szCs w:val="24"/>
-          <w:highlight w:val="white"/>
-          <w:lang w:val="en-US"/>
-        </w:rPr>
-        <w:tab/>
-      </w:r>
+        <w:ind w:leftChars="0" w:firstLine="720" w:firstLineChars="0"/>
+        <w:jc w:val="left"/>
+        <w:rPr>
+          <w:rFonts w:hint="default" w:ascii="Cascadia Mono" w:hAnsi="Cascadia Mono" w:eastAsia="Cascadia Mono"/>
+          <w:color w:val="000000"/>
+          <w:sz w:val="19"/>
+          <w:szCs w:val="24"/>
+          <w:highlight w:val="white"/>
+          <w:lang w:val="en-US"/>
+        </w:rPr>
+      </w:pPr>
       <w:r>
         <w:drawing>
           <wp:inline distT="0" distB="0" distL="114300" distR="114300">
@@ -1208,8 +1286,232 @@
           </wp:inline>
         </w:drawing>
       </w:r>
-      <w:bookmarkStart w:id="0" w:name="_GoBack"/>
-      <w:bookmarkEnd w:id="0"/>
+    </w:p>
+    <w:p>
+      <w:pPr>
+        <w:numPr>
+          <w:numId w:val="0"/>
+        </w:numPr>
+        <w:spacing w:beforeLines="0" w:afterLines="0"/>
+        <w:ind w:leftChars="0"/>
+        <w:jc w:val="left"/>
+        <w:rPr>
+          <w:rFonts w:hint="default" w:ascii="Cascadia Mono" w:hAnsi="Cascadia Mono" w:eastAsia="Cascadia Mono"/>
+          <w:color w:val="000000"/>
+          <w:sz w:val="19"/>
+          <w:szCs w:val="24"/>
+          <w:highlight w:val="white"/>
+          <w:lang w:val="en-US"/>
+        </w:rPr>
+      </w:pPr>
+    </w:p>
+    <w:p>
+      <w:pPr>
+        <w:numPr>
+          <w:numId w:val="0"/>
+        </w:numPr>
+        <w:spacing w:beforeLines="0" w:afterLines="0"/>
+        <w:ind w:leftChars="0"/>
+        <w:jc w:val="left"/>
+        <w:rPr>
+          <w:rFonts w:hint="default" w:ascii="Cascadia Mono" w:hAnsi="Cascadia Mono" w:eastAsia="Cascadia Mono"/>
+          <w:color w:val="000000"/>
+          <w:sz w:val="19"/>
+          <w:szCs w:val="24"/>
+          <w:highlight w:val="white"/>
+          <w:lang w:val="en-US"/>
+        </w:rPr>
+      </w:pPr>
+    </w:p>
+    <w:p>
+      <w:pPr>
+        <w:numPr>
+          <w:ilvl w:val="0"/>
+          <w:numId w:val="2"/>
+        </w:numPr>
+        <w:spacing w:beforeLines="0" w:afterLines="0"/>
+        <w:ind w:left="0" w:leftChars="0" w:firstLine="0" w:firstLineChars="0"/>
+        <w:jc w:val="left"/>
+        <w:rPr>
+          <w:rFonts w:hint="default" w:ascii="Cascadia Mono" w:hAnsi="Cascadia Mono" w:eastAsia="Cascadia Mono"/>
+          <w:color w:val="000000"/>
+          <w:sz w:val="19"/>
+          <w:szCs w:val="24"/>
+          <w:highlight w:val="white"/>
+          <w:lang w:val="en-US"/>
+        </w:rPr>
+      </w:pPr>
+      <w:r>
+        <w:rPr>
+          <w:rFonts w:hint="default" w:ascii="Cascadia Mono" w:hAnsi="Cascadia Mono" w:eastAsia="Cascadia Mono"/>
+          <w:color w:val="000000"/>
+          <w:sz w:val="19"/>
+          <w:szCs w:val="24"/>
+          <w:highlight w:val="white"/>
+          <w:lang w:val="en-US"/>
+        </w:rPr>
+        <w:t xml:space="preserve">Make Sure for Conversion History API, from and to Date format should be </w:t>
+      </w:r>
+      <w:r>
+        <w:rPr>
+          <w:rFonts w:hint="default" w:ascii="Cascadia Mono" w:hAnsi="Cascadia Mono" w:eastAsia="Cascadia Mono"/>
+          <w:b/>
+          <w:bCs/>
+          <w:color w:val="000000"/>
+          <w:sz w:val="19"/>
+          <w:szCs w:val="24"/>
+          <w:highlight w:val="white"/>
+          <w:lang w:val="en-US"/>
+        </w:rPr>
+        <w:t>YYYY-MM-DD</w:t>
+      </w:r>
+    </w:p>
+    <w:p>
+      <w:pPr>
+        <w:numPr>
+          <w:numId w:val="0"/>
+        </w:numPr>
+        <w:spacing w:beforeLines="0" w:afterLines="0"/>
+        <w:ind w:leftChars="0"/>
+        <w:jc w:val="left"/>
+        <w:rPr>
+          <w:rFonts w:hint="default" w:ascii="Cascadia Mono" w:hAnsi="Cascadia Mono" w:eastAsia="Cascadia Mono"/>
+          <w:color w:val="000000"/>
+          <w:sz w:val="19"/>
+          <w:szCs w:val="24"/>
+          <w:highlight w:val="white"/>
+          <w:lang w:val="en-US"/>
+        </w:rPr>
+      </w:pPr>
+      <w:r>
+        <w:drawing>
+          <wp:inline distT="0" distB="0" distL="114300" distR="114300">
+            <wp:extent cx="5479415" cy="2075180"/>
+            <wp:effectExtent l="0" t="0" r="6985" b="12700"/>
+            <wp:docPr id="6" name="Picture 6"/>
+            <wp:cNvGraphicFramePr>
+              <a:graphicFrameLocks xmlns:a="http://schemas.openxmlformats.org/drawingml/2006/main" noChangeAspect="1"/>
+            </wp:cNvGraphicFramePr>
+            <a:graphic xmlns:a="http://schemas.openxmlformats.org/drawingml/2006/main">
+              <a:graphicData uri="http://schemas.openxmlformats.org/drawingml/2006/picture">
+                <pic:pic xmlns:pic="http://schemas.openxmlformats.org/drawingml/2006/picture">
+                  <pic:nvPicPr>
+                    <pic:cNvPr id="6" name="Picture 6"/>
+                    <pic:cNvPicPr>
+                      <a:picLocks noChangeAspect="1"/>
+                    </pic:cNvPicPr>
+                  </pic:nvPicPr>
+                  <pic:blipFill>
+                    <a:blip r:embed="rId9"/>
+                    <a:stretch>
+                      <a:fillRect/>
+                    </a:stretch>
+                  </pic:blipFill>
+                  <pic:spPr>
+                    <a:xfrm>
+                      <a:off x="0" y="0"/>
+                      <a:ext cx="5479415" cy="2075180"/>
+                    </a:xfrm>
+                    <a:prstGeom prst="rect">
+                      <a:avLst/>
+                    </a:prstGeom>
+                    <a:noFill/>
+                    <a:ln>
+                      <a:noFill/>
+                    </a:ln>
+                  </pic:spPr>
+                </pic:pic>
+              </a:graphicData>
+            </a:graphic>
+          </wp:inline>
+        </w:drawing>
+      </w:r>
+      <w:r>
+        <w:rPr>
+          <w:rFonts w:hint="default" w:ascii="Cascadia Mono" w:hAnsi="Cascadia Mono" w:eastAsia="Cascadia Mono"/>
+          <w:color w:val="000000"/>
+          <w:sz w:val="19"/>
+          <w:szCs w:val="24"/>
+          <w:highlight w:val="white"/>
+          <w:lang w:val="en-US"/>
+        </w:rPr>
+        <w:br w:type="textWrapping"/>
+      </w:r>
+      <w:r>
+        <w:rPr>
+          <w:rFonts w:hint="default" w:ascii="Cascadia Mono" w:hAnsi="Cascadia Mono" w:eastAsia="Cascadia Mono"/>
+          <w:color w:val="000000"/>
+          <w:sz w:val="19"/>
+          <w:szCs w:val="24"/>
+          <w:highlight w:val="white"/>
+          <w:lang w:val="en-US"/>
+        </w:rPr>
+        <w:tab/>
+      </w:r>
+    </w:p>
+    <w:p>
+      <w:pPr>
+        <w:numPr>
+          <w:numId w:val="0"/>
+        </w:numPr>
+        <w:spacing w:beforeLines="0" w:afterLines="0"/>
+        <w:ind w:leftChars="0"/>
+        <w:jc w:val="left"/>
+        <w:rPr>
+          <w:rFonts w:hint="default" w:ascii="Cascadia Mono" w:hAnsi="Cascadia Mono" w:eastAsia="Cascadia Mono"/>
+          <w:color w:val="000000"/>
+          <w:sz w:val="19"/>
+          <w:szCs w:val="24"/>
+          <w:highlight w:val="white"/>
+          <w:lang w:val="en-US"/>
+        </w:rPr>
+      </w:pPr>
+      <w:r>
+        <w:rPr>
+          <w:rFonts w:hint="default" w:ascii="Cascadia Mono" w:hAnsi="Cascadia Mono" w:eastAsia="Cascadia Mono"/>
+          <w:color w:val="000000"/>
+          <w:sz w:val="19"/>
+          <w:szCs w:val="24"/>
+          <w:highlight w:val="white"/>
+          <w:lang w:val="en-US"/>
+        </w:rPr>
+        <w:tab/>
+      </w:r>
+    </w:p>
+    <w:p>
+      <w:pPr>
+        <w:numPr>
+          <w:numId w:val="0"/>
+        </w:numPr>
+        <w:spacing w:beforeLines="0" w:afterLines="0"/>
+        <w:ind w:leftChars="0"/>
+        <w:jc w:val="left"/>
+      </w:pPr>
+      <w:r>
+        <w:rPr>
+          <w:rFonts w:hint="default" w:ascii="Cascadia Mono" w:hAnsi="Cascadia Mono" w:eastAsia="Cascadia Mono"/>
+          <w:color w:val="000000"/>
+          <w:sz w:val="19"/>
+          <w:szCs w:val="24"/>
+          <w:highlight w:val="white"/>
+          <w:lang w:val="en-US"/>
+        </w:rPr>
+        <w:tab/>
+      </w:r>
+    </w:p>
+    <w:p>
+      <w:pPr>
+        <w:numPr>
+          <w:numId w:val="0"/>
+        </w:numPr>
+        <w:spacing w:beforeLines="0" w:afterLines="0"/>
+        <w:ind w:leftChars="0"/>
+        <w:jc w:val="left"/>
+        <w:rPr>
+          <w:rFonts w:hint="default"/>
+          <w:lang w:val="en-US"/>
+        </w:rPr>
+      </w:pPr>
     </w:p>
     <w:p>
       <w:pPr>
@@ -1296,7 +1598,7 @@
   <w:docDefaults>
     <w:rPrDefault>
       <w:rPr>
-        <w:rFonts w:asciiTheme="minorHAnsi" w:hAnsiTheme="minorHAnsi" w:eastAsiaTheme="minorEastAsia" w:cstheme="minorBidi"/>
+        <w:rFonts w:ascii="Times New Roman" w:hAnsi="Times New Roman" w:eastAsia="SimSun" w:cs="Times New Roman"/>
       </w:rPr>
     </w:rPrDefault>
     <w:pPrDefault/>
@@ -1581,6 +1883,15 @@
       </w:tblCellMar>
     </w:tblPr>
   </w:style>
+  <w:style w:type="character" w:styleId="4">
+    <w:name w:val="Hyperlink"/>
+    <w:basedOn w:val="2"/>
+    <w:uiPriority w:val="0"/>
+    <w:rPr>
+      <w:color w:val="0000FF"/>
+      <w:u w:val="single"/>
+    </w:rPr>
+  </w:style>
 </w:styles>
 </file>
 

</xml_diff>